<commit_message>
Updated both the tasks
</commit_message>
<xml_diff>
--- a/AzoDev Extension.docx
+++ b/AzoDev Extension.docx
@@ -18,7 +18,7 @@
           <w:sz w:val="36"/>
           <w:szCs w:val="36"/>
         </w:rPr>
-        <w:t>Create a</w:t>
+        <w:t>Custom</w:t>
       </w:r>
       <w:r>
         <w:rPr>
@@ -27,7 +27,7 @@
           <w:sz w:val="36"/>
           <w:szCs w:val="36"/>
         </w:rPr>
-        <w:t xml:space="preserve">n extension for </w:t>
+        <w:t xml:space="preserve"> </w:t>
       </w:r>
       <w:r>
         <w:rPr>
@@ -45,43 +45,7 @@
           <w:sz w:val="36"/>
           <w:szCs w:val="36"/>
         </w:rPr>
-        <w:t>in</w:t>
-      </w:r>
-      <w:r>
-        <w:rPr>
-          <w:b/>
-          <w:bCs/>
-          <w:sz w:val="36"/>
-          <w:szCs w:val="36"/>
-        </w:rPr>
-        <w:t xml:space="preserve"> </w:t>
-      </w:r>
-      <w:r>
-        <w:rPr>
-          <w:b/>
-          <w:bCs/>
-          <w:sz w:val="36"/>
-          <w:szCs w:val="36"/>
-        </w:rPr>
-        <w:t>Po</w:t>
-      </w:r>
-      <w:r>
-        <w:rPr>
-          <w:b/>
-          <w:bCs/>
-          <w:sz w:val="36"/>
-          <w:szCs w:val="36"/>
-        </w:rPr>
-        <w:t>werSh</w:t>
-      </w:r>
-      <w:r>
-        <w:rPr>
-          <w:b/>
-          <w:bCs/>
-          <w:sz w:val="36"/>
-          <w:szCs w:val="36"/>
-        </w:rPr>
-        <w:t>ell</w:t>
+        <w:t>extension</w:t>
       </w:r>
     </w:p>
     <w:p/>
@@ -103,22 +67,68 @@
           <w:szCs w:val="36"/>
           <w:u w:val="single"/>
         </w:rPr>
-        <w:t>Install the Required Tools</w:t>
+        <w:t>Pre-requisites/Dependencies</w:t>
       </w:r>
     </w:p>
     <w:p>
       <w:pPr>
-        <w:rPr>
-          <w:b/>
-          <w:bCs/>
-        </w:rPr>
-      </w:pPr>
-      <w:r>
-        <w:rPr>
-          <w:b/>
-          <w:bCs/>
-        </w:rPr>
-        <w:t>Node.js &amp; NPM</w:t>
+        <w:pStyle w:val="ListParagraph"/>
+        <w:numPr>
+          <w:ilvl w:val="0"/>
+          <w:numId w:val="37"/>
+        </w:numPr>
+        <w:rPr>
+          <w:b/>
+          <w:bCs/>
+        </w:rPr>
+      </w:pPr>
+      <w:r>
+        <w:rPr>
+          <w:b/>
+          <w:bCs/>
+        </w:rPr>
+        <w:t>Azure DevOps Organization with project</w:t>
+      </w:r>
+      <w:r>
+        <w:rPr>
+          <w:b/>
+          <w:bCs/>
+        </w:rPr>
+        <w:br/>
+      </w:r>
+    </w:p>
+    <w:p>
+      <w:pPr>
+        <w:pStyle w:val="ListParagraph"/>
+        <w:numPr>
+          <w:ilvl w:val="0"/>
+          <w:numId w:val="37"/>
+        </w:numPr>
+        <w:rPr>
+          <w:b/>
+          <w:bCs/>
+        </w:rPr>
+      </w:pPr>
+      <w:r>
+        <w:rPr>
+          <w:b/>
+          <w:bCs/>
+        </w:rPr>
+        <w:t>Node.js</w:t>
+      </w:r>
+      <w:r>
+        <w:rPr>
+          <w:b/>
+          <w:bCs/>
+        </w:rPr>
+        <w:t xml:space="preserve"> (ver 10.x or higher)</w:t>
+      </w:r>
+      <w:r>
+        <w:rPr>
+          <w:b/>
+          <w:bCs/>
+        </w:rPr>
+        <w:t xml:space="preserve"> &amp; NPM</w:t>
       </w:r>
     </w:p>
     <w:p>
@@ -173,16 +183,20 @@
       <w:r>
         <w:t>)</w:t>
       </w:r>
-      <w:r>
-        <w:br/>
-      </w:r>
     </w:p>
     <w:p>
       <w:pPr>
-        <w:rPr>
-          <w:b/>
-          <w:bCs/>
-        </w:rPr>
+        <w:pStyle w:val="ListParagraph"/>
+        <w:ind w:left="1080"/>
+      </w:pPr>
+    </w:p>
+    <w:p>
+      <w:pPr>
+        <w:pStyle w:val="ListParagraph"/>
+        <w:numPr>
+          <w:ilvl w:val="0"/>
+          <w:numId w:val="37"/>
+        </w:numPr>
       </w:pPr>
       <w:r>
         <w:rPr>
@@ -227,7 +241,6 @@
       <w:r>
         <w:br/>
       </w:r>
-      <w:proofErr w:type="spellStart"/>
       <w:r>
         <w:rPr>
           <w:b/>
@@ -235,9 +248,8 @@
           <w:i/>
           <w:iCs/>
         </w:rPr>
-        <w:t>npm</w:t>
-      </w:r>
-      <w:proofErr w:type="spellEnd"/>
+        <w:t>npm install -g tfx-cli</w:t>
+      </w:r>
       <w:r>
         <w:rPr>
           <w:b/>
@@ -245,40 +257,16 @@
           <w:i/>
           <w:iCs/>
         </w:rPr>
-        <w:t> install -g </w:t>
-      </w:r>
-      <w:proofErr w:type="spellStart"/>
-      <w:r>
-        <w:rPr>
-          <w:b/>
-          <w:bCs/>
-          <w:i/>
-          <w:iCs/>
-        </w:rPr>
-        <w:t>tfx</w:t>
-      </w:r>
-      <w:proofErr w:type="spellEnd"/>
-      <w:r>
-        <w:rPr>
-          <w:b/>
-          <w:bCs/>
-          <w:i/>
-          <w:iCs/>
-        </w:rPr>
-        <w:t>-cli</w:t>
-      </w:r>
-      <w:r>
-        <w:rPr>
-          <w:b/>
-          <w:bCs/>
-          <w:i/>
-          <w:iCs/>
-        </w:rPr>
         <w:br/>
       </w:r>
     </w:p>
     <w:p>
       <w:pPr>
+        <w:pStyle w:val="ListParagraph"/>
+        <w:numPr>
+          <w:ilvl w:val="0"/>
+          <w:numId w:val="37"/>
+        </w:numPr>
         <w:rPr>
           <w:b/>
           <w:bCs/>
@@ -322,28 +310,7 @@
           <w:rPr>
             <w:rStyle w:val="Hyperlink"/>
           </w:rPr>
-          <w:t xml:space="preserve">The </w:t>
-        </w:r>
-        <w:proofErr w:type="spellStart"/>
-        <w:r>
-          <w:rPr>
-            <w:rStyle w:val="Hyperlink"/>
-          </w:rPr>
-          <w:t>VSCode</w:t>
-        </w:r>
-        <w:proofErr w:type="spellEnd"/>
-        <w:r>
-          <w:rPr>
-            <w:rStyle w:val="Hyperlink"/>
-          </w:rPr>
-          <w:t xml:space="preserve"> </w:t>
-        </w:r>
-        <w:proofErr w:type="spellStart"/>
-        <w:r>
-          <w:rPr>
-            <w:rStyle w:val="Hyperlink"/>
-          </w:rPr>
-          <w:t>Po</w:t>
+          <w:t>The VSCode Po</w:t>
         </w:r>
         <w:r>
           <w:rPr>
@@ -355,14 +322,7 @@
           <w:rPr>
             <w:rStyle w:val="Hyperlink"/>
           </w:rPr>
-          <w:t>Shell</w:t>
-        </w:r>
-        <w:proofErr w:type="spellEnd"/>
-        <w:r>
-          <w:rPr>
-            <w:rStyle w:val="Hyperlink"/>
-          </w:rPr>
-          <w:t xml:space="preserve"> Extension</w:t>
+          <w:t>Shell Extension</w:t>
         </w:r>
       </w:hyperlink>
     </w:p>
@@ -391,7 +351,27 @@
           <w:szCs w:val="36"/>
           <w:u w:val="single"/>
         </w:rPr>
-        <w:t>Create the folder structure</w:t>
+        <w:t>Create the folder</w:t>
+      </w:r>
+      <w:r>
+        <w:rPr>
+          <w:b/>
+          <w:bCs/>
+          <w:sz w:val="36"/>
+          <w:szCs w:val="36"/>
+          <w:u w:val="single"/>
+        </w:rPr>
+        <w:t>/directory</w:t>
+      </w:r>
+      <w:r>
+        <w:rPr>
+          <w:b/>
+          <w:bCs/>
+          <w:sz w:val="36"/>
+          <w:szCs w:val="36"/>
+          <w:u w:val="single"/>
+        </w:rPr>
+        <w:t xml:space="preserve"> structure</w:t>
       </w:r>
     </w:p>
     <w:p>
@@ -473,11 +453,7 @@
         <w:t xml:space="preserve">This structure can be created manually, but </w:t>
       </w:r>
       <w:r>
-        <w:t xml:space="preserve">we can also </w:t>
-      </w:r>
-      <w:proofErr w:type="gramStart"/>
-      <w:r>
-        <w:t xml:space="preserve">use </w:t>
+        <w:t xml:space="preserve">we can also use </w:t>
       </w:r>
       <w:r>
         <w:t> </w:t>
@@ -487,15 +463,7 @@
           <w:b/>
           <w:bCs/>
         </w:rPr>
-        <w:t>TFX</w:t>
-      </w:r>
-      <w:proofErr w:type="gramEnd"/>
-      <w:r>
-        <w:rPr>
-          <w:b/>
-          <w:bCs/>
-        </w:rPr>
-        <w:t xml:space="preserve"> CLI</w:t>
+        <w:t>TFX CLI</w:t>
       </w:r>
       <w:r>
         <w:rPr>
@@ -520,7 +488,6 @@
       <w:r>
         <w:br/>
       </w:r>
-      <w:proofErr w:type="spellStart"/>
       <w:r>
         <w:rPr>
           <w:rFonts w:eastAsia="Times New Roman" w:cs="Times New Roman"/>
@@ -530,19 +497,7 @@
           <w:lang w:eastAsia="en-IN"/>
           <w14:ligatures w14:val="none"/>
         </w:rPr>
-        <w:t>tfx</w:t>
-      </w:r>
-      <w:proofErr w:type="spellEnd"/>
-      <w:r>
-        <w:rPr>
-          <w:rFonts w:eastAsia="Times New Roman" w:cs="Times New Roman"/>
-          <w:i/>
-          <w:iCs/>
-          <w:kern w:val="0"/>
-          <w:lang w:eastAsia="en-IN"/>
-          <w14:ligatures w14:val="none"/>
-        </w:rPr>
-        <w:t xml:space="preserve"> build tasks create --task-name HelloWorld --friendly-name Hello World Task --description "Prints Hello World to the console." --author "Abhishek Kumar Singh"</w:t>
+        <w:t>tfx build tasks create --task-name HelloWorld --friendly-name Hello World Task --description "Prints Hello World to the console." --author "Abhishek Kumar Singh"</w:t>
       </w:r>
       <w:r>
         <w:rPr>
@@ -689,8 +644,6 @@
                 <w14:ligatures w14:val="none"/>
               </w:rPr>
             </w:pPr>
-            <w:proofErr w:type="spellStart"/>
-            <w:proofErr w:type="gramStart"/>
             <w:r>
               <w:rPr>
                 <w:rFonts w:eastAsia="Times New Roman" w:cs="Times New Roman"/>
@@ -700,8 +653,6 @@
               </w:rPr>
               <w:t>task.json</w:t>
             </w:r>
-            <w:proofErr w:type="spellEnd"/>
-            <w:proofErr w:type="gramEnd"/>
             <w:r>
               <w:rPr>
                 <w:rFonts w:eastAsia="Times New Roman" w:cs="Times New Roman"/>
@@ -865,17 +816,7 @@
               <w:t>E</w:t>
             </w:r>
             <w:r>
-              <w:t xml:space="preserve">xecuted as configured in </w:t>
-            </w:r>
-            <w:proofErr w:type="spellStart"/>
-            <w:proofErr w:type="gramStart"/>
-            <w:r>
-              <w:t>task.json</w:t>
-            </w:r>
-            <w:proofErr w:type="spellEnd"/>
-            <w:proofErr w:type="gramEnd"/>
-            <w:r>
-              <w:t>.</w:t>
+              <w:t>xecuted as configured in task.json.</w:t>
             </w:r>
             <w:r>
               <w:br/>
@@ -1232,30 +1173,12 @@
           <w:bCs/>
         </w:rPr>
       </w:pPr>
-      <w:proofErr w:type="spellStart"/>
-      <w:r>
-        <w:rPr>
-          <w:b/>
-          <w:bCs/>
-        </w:rPr>
-        <w:t>vss-</w:t>
-      </w:r>
-      <w:proofErr w:type="gramStart"/>
-      <w:r>
-        <w:rPr>
-          <w:b/>
-          <w:bCs/>
-        </w:rPr>
-        <w:t>extension.json</w:t>
-      </w:r>
-      <w:proofErr w:type="spellEnd"/>
-      <w:proofErr w:type="gramEnd"/>
-      <w:r>
-        <w:rPr>
-          <w:b/>
-          <w:bCs/>
-        </w:rPr>
-        <w:t xml:space="preserve"> </w:t>
+      <w:r>
+        <w:rPr>
+          <w:b/>
+          <w:bCs/>
+        </w:rPr>
+        <w:t xml:space="preserve">vss-extension.json </w:t>
       </w:r>
       <w:r>
         <w:rPr>
@@ -1468,25 +1391,7 @@
           <w:b/>
           <w:bCs/>
         </w:rPr>
-        <w:t>ms.vss-distributed-</w:t>
-      </w:r>
-      <w:proofErr w:type="spellStart"/>
-      <w:proofErr w:type="gramStart"/>
-      <w:r>
-        <w:rPr>
-          <w:b/>
-          <w:bCs/>
-        </w:rPr>
-        <w:t>task.task</w:t>
-      </w:r>
-      <w:proofErr w:type="spellEnd"/>
-      <w:proofErr w:type="gramEnd"/>
-      <w:r>
-        <w:rPr>
-          <w:b/>
-          <w:bCs/>
-        </w:rPr>
-        <w:t>.</w:t>
+        <w:t>ms.vss-distributed-task.task.</w:t>
       </w:r>
     </w:p>
     <w:p>
@@ -1591,15 +1496,7 @@
               <w:t>C</w:t>
             </w:r>
             <w:r>
-              <w:t>ontain ‘A’ through ‘Z’, ‘a’ through ‘z’, ‘0’ through ‘9’, and ‘</w:t>
-            </w:r>
-            <w:proofErr w:type="gramStart"/>
-            <w:r>
-              <w:t>-‘ (</w:t>
-            </w:r>
-            <w:proofErr w:type="gramEnd"/>
-            <w:r>
-              <w:t>hyphen).</w:t>
+              <w:t>ontain ‘A’ through ‘Z’, ‘a’ through ‘z’, ‘0’ through ‘9’, and ‘-‘ (hyphen).</w:t>
             </w:r>
             <w:r>
               <w:br/>
@@ -1631,29 +1528,7 @@
             </w:r>
             <w:r>
               <w:br/>
-            </w:r>
-            <w:proofErr w:type="spellStart"/>
-            <w:proofErr w:type="gramStart"/>
-            <w:r>
-              <w:t>task.json</w:t>
-            </w:r>
-            <w:proofErr w:type="spellEnd"/>
-            <w:proofErr w:type="gramEnd"/>
-            <w:r>
-              <w:t xml:space="preserve"> and </w:t>
-            </w:r>
-            <w:proofErr w:type="spellStart"/>
-            <w:r>
-              <w:t>vss-</w:t>
-            </w:r>
-            <w:proofErr w:type="gramStart"/>
-            <w:r>
-              <w:t>extension.json</w:t>
-            </w:r>
-            <w:proofErr w:type="spellEnd"/>
-            <w:proofErr w:type="gramEnd"/>
-            <w:r>
-              <w:t xml:space="preserve"> need to match and each time we want to update the package we need to update the version. </w:t>
+              <w:t xml:space="preserve">task.json and vss-extension.json need to match and each time we want to update the package we need to update the version. </w:t>
             </w:r>
             <w:r>
               <w:br/>
@@ -1948,15 +1823,7 @@
           </w:tcPr>
           <w:p>
             <w:r>
-              <w:t xml:space="preserve">Specifies where the extension is used (e.g., </w:t>
-            </w:r>
-            <w:proofErr w:type="spellStart"/>
-            <w:r>
-              <w:t>Microsoft.VisualStudio.Services</w:t>
-            </w:r>
-            <w:proofErr w:type="spellEnd"/>
-            <w:r>
-              <w:t>)</w:t>
+              <w:t>Specifies where the extension is used (e.g., Microsoft.VisualStudio.Services)</w:t>
             </w:r>
             <w:r>
               <w:br/>
@@ -2098,11 +1965,9 @@
             <w:r>
               <w:t xml:space="preserve">A unique identifier for this contribution. It must be unique within </w:t>
             </w:r>
-            <w:proofErr w:type="gramStart"/>
             <w:r>
               <w:t>yours</w:t>
             </w:r>
-            <w:proofErr w:type="gramEnd"/>
             <w:r>
               <w:t xml:space="preserve"> extension.</w:t>
             </w:r>
@@ -2126,17 +1991,7 @@
               <w:t xml:space="preserve"> – </w:t>
             </w:r>
             <w:r>
-              <w:t>This tells Azure DevOps what kind of contribution this is. For pipeline tasks, it should always be "ms.vss-distributed-</w:t>
-            </w:r>
-            <w:proofErr w:type="spellStart"/>
-            <w:proofErr w:type="gramStart"/>
-            <w:r>
-              <w:t>task.task</w:t>
-            </w:r>
-            <w:proofErr w:type="spellEnd"/>
-            <w:proofErr w:type="gramEnd"/>
-            <w:r>
-              <w:t>".</w:t>
+              <w:t>This tells Azure DevOps what kind of contribution this is. For pipeline tasks, it should always be "ms.vss-distributed-task.task".</w:t>
             </w:r>
           </w:p>
           <w:p>
@@ -2158,34 +2013,15 @@
               <w:t xml:space="preserve"> – </w:t>
             </w:r>
             <w:r>
-              <w:t>Specifies where this contribution will appear. "ms.vss-distributed-</w:t>
-            </w:r>
-            <w:proofErr w:type="spellStart"/>
-            <w:proofErr w:type="gramStart"/>
-            <w:r>
-              <w:t>task.tasks</w:t>
-            </w:r>
-            <w:proofErr w:type="spellEnd"/>
-            <w:proofErr w:type="gramEnd"/>
-            <w:r>
-              <w:t xml:space="preserve">" means it will show up in the </w:t>
+              <w:t xml:space="preserve">Specifies where this contribution will appear. "ms.vss-distributed-task.tasks" means it will show up in the </w:t>
             </w:r>
             <w:r>
               <w:rPr>
                 <w:b/>
                 <w:bCs/>
               </w:rPr>
-              <w:t xml:space="preserve">pipeline task </w:t>
-            </w:r>
-            <w:proofErr w:type="spellStart"/>
-            <w:r>
-              <w:rPr>
-                <w:b/>
-                <w:bCs/>
-              </w:rPr>
-              <w:t>catalog</w:t>
-            </w:r>
-            <w:proofErr w:type="spellEnd"/>
+              <w:t>pipeline task catalog</w:t>
+            </w:r>
             <w:r>
               <w:t>.</w:t>
             </w:r>
@@ -2211,31 +2047,17 @@
             <w:r>
               <w:t xml:space="preserve">The "name" here must match the folder name of </w:t>
             </w:r>
-            <w:proofErr w:type="gramStart"/>
             <w:r>
               <w:t>yours</w:t>
             </w:r>
-            <w:proofErr w:type="gramEnd"/>
             <w:r>
               <w:t xml:space="preserve"> task (e.g., HelloWorld) and the name property in </w:t>
             </w:r>
-            <w:proofErr w:type="gramStart"/>
             <w:r>
               <w:t>yours</w:t>
             </w:r>
-            <w:proofErr w:type="gramEnd"/>
-            <w:r>
-              <w:t xml:space="preserve"> </w:t>
-            </w:r>
-            <w:proofErr w:type="spellStart"/>
-            <w:proofErr w:type="gramStart"/>
-            <w:r>
-              <w:t>task.json</w:t>
-            </w:r>
-            <w:proofErr w:type="spellEnd"/>
-            <w:proofErr w:type="gramEnd"/>
-            <w:r>
-              <w:t>. This links the manifest to the actual task logic.</w:t>
+            <w:r>
+              <w:t xml:space="preserve"> task.json. This links the manifest to the actual task logic.</w:t>
             </w:r>
           </w:p>
           <w:p>
@@ -2303,7 +2125,6 @@
         </w:rPr>
         <w:br/>
       </w:r>
-      <w:proofErr w:type="spellStart"/>
       <w:r>
         <w:rPr>
           <w:b/>
@@ -2316,15 +2137,7 @@
           <w:b/>
           <w:bCs/>
         </w:rPr>
-        <w:t>s_modules</w:t>
-      </w:r>
-      <w:proofErr w:type="spellEnd"/>
-      <w:r>
-        <w:rPr>
-          <w:b/>
-          <w:bCs/>
-        </w:rPr>
-        <w:t xml:space="preserve"> folders</w:t>
+        <w:t>s_modules folders</w:t>
       </w:r>
       <w:r>
         <w:rPr>
@@ -2337,15 +2150,7 @@
     <w:p>
       <w:r>
         <w:br/>
-        <w:t>The </w:t>
-      </w:r>
-      <w:proofErr w:type="spellStart"/>
-      <w:r>
-        <w:t>ps_modules</w:t>
-      </w:r>
-      <w:proofErr w:type="spellEnd"/>
-      <w:r>
-        <w:t> folder is used to store </w:t>
+        <w:t>The ps_modules folder is used to store </w:t>
       </w:r>
       <w:r>
         <w:rPr>
@@ -2407,23 +2212,7 @@
           <w:b/>
           <w:bCs/>
         </w:rPr>
-        <w:t xml:space="preserve">Add the </w:t>
-      </w:r>
-      <w:proofErr w:type="spellStart"/>
-      <w:r>
-        <w:rPr>
-          <w:b/>
-          <w:bCs/>
-        </w:rPr>
-        <w:t>VstsTaskSdk</w:t>
-      </w:r>
-      <w:proofErr w:type="spellEnd"/>
-      <w:r>
-        <w:rPr>
-          <w:b/>
-          <w:bCs/>
-        </w:rPr>
-        <w:t xml:space="preserve"> module</w:t>
+        <w:t>Add the VstsTaskSdk module</w:t>
       </w:r>
     </w:p>
     <w:p>
@@ -2455,7 +2244,6 @@
       <w:r>
         <w:t xml:space="preserve">’ll need the </w:t>
       </w:r>
-      <w:proofErr w:type="spellStart"/>
       <w:r>
         <w:rPr>
           <w:b/>
@@ -2463,7 +2251,6 @@
         </w:rPr>
         <w:t>VstsTaskSdk</w:t>
       </w:r>
-      <w:proofErr w:type="spellEnd"/>
       <w:r>
         <w:t xml:space="preserve"> module. This SDK allows </w:t>
       </w:r>
@@ -2492,15 +2279,8 @@
         <w:t>UI input parameters</w:t>
       </w:r>
       <w:r>
-        <w:t xml:space="preserve"> defined in </w:t>
-      </w:r>
-      <w:proofErr w:type="spellStart"/>
-      <w:proofErr w:type="gramStart"/>
-      <w:r>
-        <w:t>task.json</w:t>
-      </w:r>
-      <w:proofErr w:type="spellEnd"/>
-      <w:proofErr w:type="gramEnd"/>
+        <w:t xml:space="preserve"> defined in task.json</w:t>
+      </w:r>
     </w:p>
     <w:p>
       <w:pPr>
@@ -2510,23 +2290,7 @@
         </w:numPr>
       </w:pPr>
       <w:r>
-        <w:t>Use helper functions like Get-</w:t>
-      </w:r>
-      <w:proofErr w:type="spellStart"/>
-      <w:r>
-        <w:t>VstsInput</w:t>
-      </w:r>
-      <w:proofErr w:type="spellEnd"/>
-      <w:r>
-        <w:t>, Write-</w:t>
-      </w:r>
-      <w:proofErr w:type="spellStart"/>
-      <w:r>
-        <w:t>VstsSetResult</w:t>
-      </w:r>
-      <w:proofErr w:type="spellEnd"/>
-      <w:r>
-        <w:t>, and more</w:t>
+        <w:t>Use helper functions like Get-VstsInput, Write-VstsSetResult, and more</w:t>
       </w:r>
       <w:r>
         <w:t>…</w:t>
@@ -2547,23 +2311,7 @@
           <w:b/>
           <w:bCs/>
         </w:rPr>
-        <w:t xml:space="preserve">Create the </w:t>
-      </w:r>
-      <w:proofErr w:type="spellStart"/>
-      <w:r>
-        <w:rPr>
-          <w:b/>
-          <w:bCs/>
-        </w:rPr>
-        <w:t>ps_modules</w:t>
-      </w:r>
-      <w:proofErr w:type="spellEnd"/>
-      <w:r>
-        <w:rPr>
-          <w:b/>
-          <w:bCs/>
-        </w:rPr>
-        <w:t xml:space="preserve"> folder</w:t>
+        <w:t>Create the ps_modules folder</w:t>
       </w:r>
       <w:r>
         <w:t xml:space="preserve"> inside </w:t>
@@ -2611,39 +2359,7 @@
         <w:br/>
       </w:r>
       <w:r>
-        <w:t xml:space="preserve">Save-Module –Name </w:t>
-      </w:r>
-      <w:proofErr w:type="spellStart"/>
-      <w:r>
-        <w:t>VstsTaskSdk</w:t>
-      </w:r>
-      <w:proofErr w:type="spellEnd"/>
-      <w:r>
-        <w:t xml:space="preserve"> –</w:t>
-      </w:r>
-      <w:proofErr w:type="gramStart"/>
-      <w:r>
-        <w:t>Path .</w:t>
-      </w:r>
-      <w:proofErr w:type="gramEnd"/>
-      <w:r>
-        <w:t>\&lt;</w:t>
-      </w:r>
-      <w:proofErr w:type="spellStart"/>
-      <w:r>
-        <w:t>TaskFolder</w:t>
-      </w:r>
-      <w:proofErr w:type="spellEnd"/>
-      <w:r>
-        <w:t>&gt;\</w:t>
-      </w:r>
-      <w:proofErr w:type="spellStart"/>
-      <w:r>
-        <w:t>ps_modules</w:t>
-      </w:r>
-      <w:proofErr w:type="spellEnd"/>
-      <w:r>
-        <w:t xml:space="preserve"> –Force</w:t>
+        <w:t>Save-Module –Name VstsTaskSdk –Path .\&lt;TaskFolder&gt;\ps_modules –Force</w:t>
       </w:r>
       <w:r>
         <w:br/>
@@ -2656,31 +2372,7 @@
       </w:r>
       <w:r>
         <w:br/>
-        <w:t xml:space="preserve">Save-Module –Name </w:t>
-      </w:r>
-      <w:proofErr w:type="spellStart"/>
-      <w:r>
-        <w:t>VstsTaskSdk</w:t>
-      </w:r>
-      <w:proofErr w:type="spellEnd"/>
-      <w:r>
-        <w:t xml:space="preserve"> –</w:t>
-      </w:r>
-      <w:proofErr w:type="gramStart"/>
-      <w:r>
-        <w:t>Path .</w:t>
-      </w:r>
-      <w:proofErr w:type="gramEnd"/>
-      <w:r>
-        <w:t>\HelloWorld\</w:t>
-      </w:r>
-      <w:proofErr w:type="spellStart"/>
-      <w:r>
-        <w:t>ps_modules</w:t>
-      </w:r>
-      <w:proofErr w:type="spellEnd"/>
-      <w:r>
-        <w:t xml:space="preserve"> –Force</w:t>
+        <w:t>Save-Module –Name VstsTaskSdk –Path .\HelloWorld\ps_modules –Force</w:t>
       </w:r>
       <w:r>
         <w:br/>
@@ -2766,23 +2458,7 @@
         </w:numPr>
       </w:pPr>
       <w:r>
-        <w:t xml:space="preserve">Move the contents of that subfolder directly into </w:t>
-      </w:r>
-      <w:proofErr w:type="spellStart"/>
-      <w:r>
-        <w:t>ps_modules</w:t>
-      </w:r>
-      <w:proofErr w:type="spellEnd"/>
-      <w:r>
-        <w:t>\</w:t>
-      </w:r>
-      <w:proofErr w:type="spellStart"/>
-      <w:r>
-        <w:t>VstsTaskSdk</w:t>
-      </w:r>
-      <w:proofErr w:type="spellEnd"/>
-      <w:r>
-        <w:t>.</w:t>
+        <w:t>Move the contents of that subfolder directly into ps_modules\VstsTaskSdk.</w:t>
       </w:r>
     </w:p>
     <w:p>
@@ -2982,35 +2658,17 @@
           <w:b/>
           <w:bCs/>
         </w:rPr>
-        <w:t>Get-</w:t>
-      </w:r>
-      <w:proofErr w:type="spellStart"/>
-      <w:r>
-        <w:rPr>
-          <w:b/>
-          <w:bCs/>
-        </w:rPr>
-        <w:t>VstsInput</w:t>
-      </w:r>
-      <w:proofErr w:type="spellEnd"/>
+        <w:t>Get-VstsInput</w:t>
+      </w:r>
       <w:r>
         <w:t> command provided by the </w:t>
       </w:r>
-      <w:proofErr w:type="spellStart"/>
-      <w:r>
-        <w:rPr>
-          <w:b/>
-          <w:bCs/>
-        </w:rPr>
-        <w:t>VstsTaskSdk</w:t>
-      </w:r>
-      <w:proofErr w:type="spellEnd"/>
-      <w:r>
-        <w:rPr>
-          <w:b/>
-          <w:bCs/>
-        </w:rPr>
-        <w:t> module</w:t>
+      <w:r>
+        <w:rPr>
+          <w:b/>
+          <w:bCs/>
+        </w:rPr>
+        <w:t>VstsTaskSdk module</w:t>
       </w:r>
       <w:r>
         <w:t>.</w:t>
@@ -3037,22 +2695,8 @@
           <w:szCs w:val="36"/>
           <w:u w:val="single"/>
         </w:rPr>
-        <w:t xml:space="preserve">Configure </w:t>
-      </w:r>
-      <w:proofErr w:type="spellStart"/>
-      <w:proofErr w:type="gramStart"/>
-      <w:r>
-        <w:rPr>
-          <w:b/>
-          <w:bCs/>
-          <w:sz w:val="36"/>
-          <w:szCs w:val="36"/>
-          <w:u w:val="single"/>
-        </w:rPr>
-        <w:t>task.json</w:t>
-      </w:r>
-      <w:proofErr w:type="spellEnd"/>
-      <w:proofErr w:type="gramEnd"/>
+        <w:t>Configure task.json</w:t>
+      </w:r>
     </w:p>
     <w:p>
       <w:r>
@@ -3107,17 +2751,7 @@
     <w:p/>
     <w:p>
       <w:r>
-        <w:t>This file must be named exactly </w:t>
-      </w:r>
-      <w:proofErr w:type="spellStart"/>
-      <w:proofErr w:type="gramStart"/>
-      <w:r>
-        <w:t>task.json</w:t>
-      </w:r>
-      <w:proofErr w:type="spellEnd"/>
-      <w:proofErr w:type="gramEnd"/>
-      <w:r>
-        <w:t>.</w:t>
+        <w:t>This file must be named exactly task.json.</w:t>
       </w:r>
     </w:p>
     <w:p>
@@ -3177,7 +2811,6 @@
             <w:tcW w:w="4508" w:type="dxa"/>
           </w:tcPr>
           <w:p>
-            <w:proofErr w:type="spellStart"/>
             <w:r>
               <w:rPr>
                 <w:b/>
@@ -3185,7 +2818,6 @@
               </w:rPr>
               <w:t>friendlyName</w:t>
             </w:r>
-            <w:proofErr w:type="spellEnd"/>
           </w:p>
         </w:tc>
         <w:tc>
@@ -3335,11 +2967,9 @@
                 <w:tab w:val="left" w:pos="938"/>
               </w:tabs>
             </w:pPr>
-            <w:proofErr w:type="spellStart"/>
             <w:r>
               <w:t>instanceNameFormat</w:t>
             </w:r>
-            <w:proofErr w:type="spellEnd"/>
           </w:p>
         </w:tc>
         <w:tc>
@@ -3409,7 +3039,6 @@
             <w:tcW w:w="4508" w:type="dxa"/>
           </w:tcPr>
           <w:p>
-            <w:proofErr w:type="spellStart"/>
             <w:r>
               <w:rPr>
                 <w:b/>
@@ -3418,7 +3047,6 @@
               <w:lastRenderedPageBreak/>
               <w:t>helpMarkDown</w:t>
             </w:r>
-            <w:proofErr w:type="spellEnd"/>
           </w:p>
         </w:tc>
         <w:tc>
@@ -3631,20 +3259,7 @@
           </w:tcPr>
           <w:p>
             <w:r>
-              <w:t xml:space="preserve">Task version in </w:t>
-            </w:r>
-            <w:proofErr w:type="spellStart"/>
-            <w:proofErr w:type="gramStart"/>
-            <w:r>
-              <w:t>major.minor</w:t>
-            </w:r>
-            <w:proofErr w:type="gramEnd"/>
-            <w:r>
-              <w:t>.patch</w:t>
-            </w:r>
-            <w:proofErr w:type="spellEnd"/>
-            <w:r>
-              <w:t xml:space="preserve"> format</w:t>
+              <w:t>Task version in major.minor.patch format</w:t>
             </w:r>
             <w:r>
               <w:br/>
@@ -4004,20 +3619,7 @@
         <w:t>yours</w:t>
       </w:r>
       <w:r>
-        <w:t> </w:t>
-      </w:r>
-      <w:proofErr w:type="spellStart"/>
-      <w:r>
-        <w:t>vss-</w:t>
-      </w:r>
-      <w:proofErr w:type="gramStart"/>
-      <w:r>
-        <w:t>extension.json</w:t>
-      </w:r>
-      <w:proofErr w:type="spellEnd"/>
-      <w:proofErr w:type="gramEnd"/>
-      <w:r>
-        <w:t>.</w:t>
+        <w:t> vss-extension.json.</w:t>
       </w:r>
     </w:p>
     <w:p>
@@ -4106,15 +3708,7 @@
         <w:t xml:space="preserve"> </w:t>
       </w:r>
       <w:r>
-        <w:t xml:space="preserve">manifest files are configured, package it </w:t>
-      </w:r>
-      <w:proofErr w:type="gramStart"/>
-      <w:r>
-        <w:t>using</w:t>
-      </w:r>
-      <w:proofErr w:type="gramEnd"/>
-      <w:r>
-        <w:t xml:space="preserve"> the TFX CLI.</w:t>
+        <w:t>manifest files are configured, package it using the TFX CLI.</w:t>
       </w:r>
     </w:p>
     <w:p>
@@ -4143,7 +3737,6 @@
       <w:r>
         <w:br/>
       </w:r>
-      <w:proofErr w:type="spellStart"/>
       <w:r>
         <w:rPr>
           <w:b/>
@@ -4151,9 +3744,8 @@
           <w:i/>
           <w:iCs/>
         </w:rPr>
-        <w:t>tfx</w:t>
-      </w:r>
-      <w:proofErr w:type="spellEnd"/>
+        <w:t>tfx extension create --manifest-globs vss-extension.json</w:t>
+      </w:r>
       <w:r>
         <w:rPr>
           <w:b/>
@@ -4161,9 +3753,9 @@
           <w:i/>
           <w:iCs/>
         </w:rPr>
-        <w:t xml:space="preserve"> extension create --manifest-globs </w:t>
-      </w:r>
-      <w:proofErr w:type="spellStart"/>
+        <w:br/>
+        <w:t>Or</w:t>
+      </w:r>
       <w:r>
         <w:rPr>
           <w:b/>
@@ -4171,9 +3763,8 @@
           <w:i/>
           <w:iCs/>
         </w:rPr>
-        <w:t>vss-</w:t>
-      </w:r>
-      <w:proofErr w:type="gramStart"/>
+        <w:br/>
+      </w:r>
       <w:r>
         <w:rPr>
           <w:b/>
@@ -4181,68 +3772,7 @@
           <w:i/>
           <w:iCs/>
         </w:rPr>
-        <w:t>extension.json</w:t>
-      </w:r>
-      <w:proofErr w:type="spellEnd"/>
-      <w:proofErr w:type="gramEnd"/>
-      <w:r>
-        <w:rPr>
-          <w:b/>
-          <w:bCs/>
-          <w:i/>
-          <w:iCs/>
-        </w:rPr>
-        <w:br/>
-        <w:t>Or</w:t>
-      </w:r>
-      <w:r>
-        <w:rPr>
-          <w:b/>
-          <w:bCs/>
-          <w:i/>
-          <w:iCs/>
-        </w:rPr>
-        <w:br/>
-      </w:r>
-      <w:proofErr w:type="spellStart"/>
-      <w:r>
-        <w:rPr>
-          <w:b/>
-          <w:bCs/>
-          <w:i/>
-          <w:iCs/>
-        </w:rPr>
-        <w:t>npx</w:t>
-      </w:r>
-      <w:proofErr w:type="spellEnd"/>
-      <w:r>
-        <w:rPr>
-          <w:b/>
-          <w:bCs/>
-          <w:i/>
-          <w:iCs/>
-        </w:rPr>
-        <w:t xml:space="preserve"> </w:t>
-      </w:r>
-      <w:proofErr w:type="spellStart"/>
-      <w:r>
-        <w:rPr>
-          <w:b/>
-          <w:bCs/>
-          <w:i/>
-          <w:iCs/>
-        </w:rPr>
-        <w:t>tfx</w:t>
-      </w:r>
-      <w:proofErr w:type="spellEnd"/>
-      <w:r>
-        <w:rPr>
-          <w:b/>
-          <w:bCs/>
-          <w:i/>
-          <w:iCs/>
-        </w:rPr>
-        <w:t>-cli extension create</w:t>
+        <w:t>npx tfx-cli extension create</w:t>
       </w:r>
       <w:r>
         <w:rPr>
@@ -4325,23 +3855,7 @@
         </w:numPr>
       </w:pPr>
       <w:r>
-        <w:t>This will generate a .</w:t>
-      </w:r>
-      <w:proofErr w:type="spellStart"/>
-      <w:r>
-        <w:t>vsix</w:t>
-      </w:r>
-      <w:proofErr w:type="spellEnd"/>
-      <w:r>
-        <w:t> file in the same directory. This .</w:t>
-      </w:r>
-      <w:proofErr w:type="spellStart"/>
-      <w:r>
-        <w:t>vsix</w:t>
-      </w:r>
-      <w:proofErr w:type="spellEnd"/>
-      <w:r>
-        <w:t xml:space="preserve"> file is </w:t>
+        <w:t xml:space="preserve">This will generate a .vsix file in the same directory. This .vsix file is </w:t>
       </w:r>
       <w:r>
         <w:t>our</w:t>
@@ -4455,30 +3969,7 @@
         </w:numPr>
       </w:pPr>
       <w:r>
-        <w:t>Update the version in both </w:t>
-      </w:r>
-      <w:proofErr w:type="spellStart"/>
-      <w:proofErr w:type="gramStart"/>
-      <w:r>
-        <w:t>task.json</w:t>
-      </w:r>
-      <w:proofErr w:type="spellEnd"/>
-      <w:proofErr w:type="gramEnd"/>
-      <w:r>
-        <w:t> and </w:t>
-      </w:r>
-      <w:proofErr w:type="spellStart"/>
-      <w:r>
-        <w:t>vss-</w:t>
-      </w:r>
-      <w:proofErr w:type="gramStart"/>
-      <w:r>
-        <w:t>extension.json</w:t>
-      </w:r>
-      <w:proofErr w:type="spellEnd"/>
-      <w:proofErr w:type="gramEnd"/>
-      <w:r>
-        <w:t>.</w:t>
+        <w:t>Update the version in both task.json and vss-extension.json.</w:t>
       </w:r>
     </w:p>
     <w:p>
@@ -4489,15 +3980,7 @@
         </w:numPr>
       </w:pPr>
       <w:r>
-        <w:t>Re-run the packaging command to generate a new .</w:t>
-      </w:r>
-      <w:proofErr w:type="spellStart"/>
-      <w:r>
-        <w:t>vsix</w:t>
-      </w:r>
-      <w:proofErr w:type="spellEnd"/>
-      <w:r>
-        <w:t> file.</w:t>
+        <w:t>Re-run the packaging command to generate a new .vsix file.</w:t>
       </w:r>
     </w:p>
     <w:p>
@@ -4642,15 +4125,7 @@
         <w:t>yours</w:t>
       </w:r>
       <w:r>
-        <w:t xml:space="preserve"> .</w:t>
-      </w:r>
-      <w:proofErr w:type="spellStart"/>
-      <w:r>
-        <w:t>vsix</w:t>
-      </w:r>
-      <w:proofErr w:type="spellEnd"/>
-      <w:r>
-        <w:t xml:space="preserve"> file.</w:t>
+        <w:t xml:space="preserve"> .vsix file.</w:t>
       </w:r>
       <w:r>
         <w:br/>
@@ -4751,15 +4226,7 @@
         </w:numPr>
       </w:pPr>
       <w:r>
-        <w:t>Select Share/</w:t>
-      </w:r>
-      <w:proofErr w:type="spellStart"/>
-      <w:r>
-        <w:t>Unshare</w:t>
-      </w:r>
-      <w:proofErr w:type="spellEnd"/>
-      <w:r>
-        <w:t xml:space="preserve"> from the dropdown.</w:t>
+        <w:t>Select Share/Unshare from the dropdown.</w:t>
       </w:r>
       <w:r>
         <w:br/>
@@ -5176,7 +4643,6 @@
       <w:r>
         <w:br/>
       </w:r>
-      <w:proofErr w:type="spellStart"/>
       <w:r>
         <w:rPr>
           <w:b/>
@@ -5184,40 +4650,8 @@
           <w:i/>
           <w:iCs/>
         </w:rPr>
-        <w:t>tfx</w:t>
-      </w:r>
-      <w:proofErr w:type="spellEnd"/>
-      <w:r>
-        <w:rPr>
-          <w:b/>
-          <w:bCs/>
-          <w:i/>
-          <w:iCs/>
-        </w:rPr>
-        <w:t xml:space="preserve"> extension create --manifest-globs </w:t>
-      </w:r>
-      <w:proofErr w:type="spellStart"/>
-      <w:r>
-        <w:rPr>
-          <w:b/>
-          <w:bCs/>
-          <w:i/>
-          <w:iCs/>
-        </w:rPr>
-        <w:t>vss-</w:t>
-      </w:r>
-      <w:proofErr w:type="gramStart"/>
-      <w:r>
-        <w:rPr>
-          <w:b/>
-          <w:bCs/>
-          <w:i/>
-          <w:iCs/>
-        </w:rPr>
-        <w:t>extension.json</w:t>
-      </w:r>
-      <w:proofErr w:type="spellEnd"/>
-      <w:proofErr w:type="gramEnd"/>
+        <w:t>tfx extension create --manifest-globs vss-extension.json</w:t>
+      </w:r>
       <w:r>
         <w:br/>
       </w:r>
@@ -5248,7 +4682,6 @@
       <w:r>
         <w:br/>
       </w:r>
-      <w:proofErr w:type="spellStart"/>
       <w:r>
         <w:rPr>
           <w:b/>
@@ -5256,17 +4689,7 @@
           <w:i/>
           <w:iCs/>
         </w:rPr>
-        <w:t>tfx</w:t>
-      </w:r>
-      <w:proofErr w:type="spellEnd"/>
-      <w:r>
-        <w:rPr>
-          <w:b/>
-          <w:bCs/>
-          <w:i/>
-          <w:iCs/>
-        </w:rPr>
-        <w:t xml:space="preserve"> login --auth-type pat --token &lt;your-pat&gt;</w:t>
+        <w:t>tfx login --auth-type pat --token &lt;your-pat&gt;</w:t>
       </w:r>
       <w:r>
         <w:br/>
@@ -5286,7 +4709,6 @@
           <w:iCs/>
         </w:rPr>
       </w:pPr>
-      <w:proofErr w:type="spellStart"/>
       <w:r>
         <w:rPr>
           <w:b/>
@@ -5294,68 +4716,7 @@
           <w:i/>
           <w:iCs/>
         </w:rPr>
-        <w:t>tfx</w:t>
-      </w:r>
-      <w:proofErr w:type="spellEnd"/>
-      <w:r>
-        <w:rPr>
-          <w:b/>
-          <w:bCs/>
-          <w:i/>
-          <w:iCs/>
-        </w:rPr>
-        <w:t xml:space="preserve"> extension publish --</w:t>
-      </w:r>
-      <w:proofErr w:type="spellStart"/>
-      <w:r>
-        <w:rPr>
-          <w:b/>
-          <w:bCs/>
-          <w:i/>
-          <w:iCs/>
-        </w:rPr>
-        <w:t>vsix</w:t>
-      </w:r>
-      <w:proofErr w:type="spellEnd"/>
-      <w:r>
-        <w:rPr>
-          <w:b/>
-          <w:bCs/>
-          <w:i/>
-          <w:iCs/>
-        </w:rPr>
-        <w:t xml:space="preserve"> &lt;your-extension-name</w:t>
-      </w:r>
-      <w:proofErr w:type="gramStart"/>
-      <w:r>
-        <w:rPr>
-          <w:b/>
-          <w:bCs/>
-          <w:i/>
-          <w:iCs/>
-        </w:rPr>
-        <w:t>&gt;.</w:t>
-      </w:r>
-      <w:proofErr w:type="spellStart"/>
-      <w:r>
-        <w:rPr>
-          <w:b/>
-          <w:bCs/>
-          <w:i/>
-          <w:iCs/>
-        </w:rPr>
-        <w:t>vsix</w:t>
-      </w:r>
-      <w:proofErr w:type="spellEnd"/>
-      <w:proofErr w:type="gramEnd"/>
-      <w:r>
-        <w:rPr>
-          <w:b/>
-          <w:bCs/>
-          <w:i/>
-          <w:iCs/>
-        </w:rPr>
-        <w:t xml:space="preserve"> --publisher &lt;your-publisher-id&gt; --share-with &lt;your-org-name&gt;</w:t>
+        <w:t>tfx extension publish --vsix &lt;your-extension-name&gt;.vsix --publisher &lt;your-publisher-id&gt; --share-with &lt;your-org-name&gt;</w:t>
       </w:r>
       <w:r>
         <w:rPr>
@@ -6510,7 +5871,7 @@
       <w:lvlText w:val=""/>
       <w:lvlJc w:val="left"/>
       <w:pPr>
-        <w:ind w:left="720" w:hanging="360"/>
+        <w:ind w:left="1080" w:hanging="360"/>
       </w:pPr>
       <w:rPr>
         <w:rFonts w:ascii="Symbol" w:hAnsi="Symbol" w:hint="default"/>
@@ -6522,7 +5883,7 @@
       <w:lvlText w:val="o"/>
       <w:lvlJc w:val="left"/>
       <w:pPr>
-        <w:ind w:left="1440" w:hanging="360"/>
+        <w:ind w:left="1800" w:hanging="360"/>
       </w:pPr>
       <w:rPr>
         <w:rFonts w:ascii="Courier New" w:hAnsi="Courier New" w:cs="Courier New" w:hint="default"/>
@@ -6534,7 +5895,7 @@
       <w:lvlText w:val=""/>
       <w:lvlJc w:val="left"/>
       <w:pPr>
-        <w:ind w:left="2160" w:hanging="360"/>
+        <w:ind w:left="2520" w:hanging="360"/>
       </w:pPr>
       <w:rPr>
         <w:rFonts w:ascii="Wingdings" w:hAnsi="Wingdings" w:hint="default"/>
@@ -6546,7 +5907,7 @@
       <w:lvlText w:val=""/>
       <w:lvlJc w:val="left"/>
       <w:pPr>
-        <w:ind w:left="2880" w:hanging="360"/>
+        <w:ind w:left="3240" w:hanging="360"/>
       </w:pPr>
       <w:rPr>
         <w:rFonts w:ascii="Symbol" w:hAnsi="Symbol" w:hint="default"/>
@@ -6558,7 +5919,7 @@
       <w:lvlText w:val="o"/>
       <w:lvlJc w:val="left"/>
       <w:pPr>
-        <w:ind w:left="3600" w:hanging="360"/>
+        <w:ind w:left="3960" w:hanging="360"/>
       </w:pPr>
       <w:rPr>
         <w:rFonts w:ascii="Courier New" w:hAnsi="Courier New" w:cs="Courier New" w:hint="default"/>
@@ -6570,7 +5931,7 @@
       <w:lvlText w:val=""/>
       <w:lvlJc w:val="left"/>
       <w:pPr>
-        <w:ind w:left="4320" w:hanging="360"/>
+        <w:ind w:left="4680" w:hanging="360"/>
       </w:pPr>
       <w:rPr>
         <w:rFonts w:ascii="Wingdings" w:hAnsi="Wingdings" w:hint="default"/>
@@ -6582,7 +5943,7 @@
       <w:lvlText w:val=""/>
       <w:lvlJc w:val="left"/>
       <w:pPr>
-        <w:ind w:left="5040" w:hanging="360"/>
+        <w:ind w:left="5400" w:hanging="360"/>
       </w:pPr>
       <w:rPr>
         <w:rFonts w:ascii="Symbol" w:hAnsi="Symbol" w:hint="default"/>
@@ -6594,7 +5955,7 @@
       <w:lvlText w:val="o"/>
       <w:lvlJc w:val="left"/>
       <w:pPr>
-        <w:ind w:left="5760" w:hanging="360"/>
+        <w:ind w:left="6120" w:hanging="360"/>
       </w:pPr>
       <w:rPr>
         <w:rFonts w:ascii="Courier New" w:hAnsi="Courier New" w:cs="Courier New" w:hint="default"/>
@@ -6606,7 +5967,7 @@
       <w:lvlText w:val=""/>
       <w:lvlJc w:val="left"/>
       <w:pPr>
-        <w:ind w:left="6480" w:hanging="360"/>
+        <w:ind w:left="6840" w:hanging="360"/>
       </w:pPr>
       <w:rPr>
         <w:rFonts w:ascii="Wingdings" w:hAnsi="Wingdings" w:hint="default"/>
@@ -8118,7 +7479,7 @@
       <w:lvlText w:val=""/>
       <w:lvlJc w:val="left"/>
       <w:pPr>
-        <w:ind w:left="720" w:hanging="360"/>
+        <w:ind w:left="1080" w:hanging="360"/>
       </w:pPr>
       <w:rPr>
         <w:rFonts w:ascii="Symbol" w:hAnsi="Symbol" w:hint="default"/>
@@ -8130,7 +7491,7 @@
       <w:lvlText w:val="o"/>
       <w:lvlJc w:val="left"/>
       <w:pPr>
-        <w:ind w:left="1440" w:hanging="360"/>
+        <w:ind w:left="1800" w:hanging="360"/>
       </w:pPr>
       <w:rPr>
         <w:rFonts w:ascii="Courier New" w:hAnsi="Courier New" w:cs="Courier New" w:hint="default"/>
@@ -8142,7 +7503,7 @@
       <w:lvlText w:val=""/>
       <w:lvlJc w:val="left"/>
       <w:pPr>
-        <w:ind w:left="2160" w:hanging="360"/>
+        <w:ind w:left="2520" w:hanging="360"/>
       </w:pPr>
       <w:rPr>
         <w:rFonts w:ascii="Wingdings" w:hAnsi="Wingdings" w:hint="default"/>
@@ -8154,7 +7515,7 @@
       <w:lvlText w:val=""/>
       <w:lvlJc w:val="left"/>
       <w:pPr>
-        <w:ind w:left="2880" w:hanging="360"/>
+        <w:ind w:left="3240" w:hanging="360"/>
       </w:pPr>
       <w:rPr>
         <w:rFonts w:ascii="Symbol" w:hAnsi="Symbol" w:hint="default"/>
@@ -8166,7 +7527,7 @@
       <w:lvlText w:val="o"/>
       <w:lvlJc w:val="left"/>
       <w:pPr>
-        <w:ind w:left="3600" w:hanging="360"/>
+        <w:ind w:left="3960" w:hanging="360"/>
       </w:pPr>
       <w:rPr>
         <w:rFonts w:ascii="Courier New" w:hAnsi="Courier New" w:cs="Courier New" w:hint="default"/>
@@ -8178,7 +7539,7 @@
       <w:lvlText w:val=""/>
       <w:lvlJc w:val="left"/>
       <w:pPr>
-        <w:ind w:left="4320" w:hanging="360"/>
+        <w:ind w:left="4680" w:hanging="360"/>
       </w:pPr>
       <w:rPr>
         <w:rFonts w:ascii="Wingdings" w:hAnsi="Wingdings" w:hint="default"/>
@@ -8190,7 +7551,7 @@
       <w:lvlText w:val=""/>
       <w:lvlJc w:val="left"/>
       <w:pPr>
-        <w:ind w:left="5040" w:hanging="360"/>
+        <w:ind w:left="5400" w:hanging="360"/>
       </w:pPr>
       <w:rPr>
         <w:rFonts w:ascii="Symbol" w:hAnsi="Symbol" w:hint="default"/>
@@ -8202,7 +7563,7 @@
       <w:lvlText w:val="o"/>
       <w:lvlJc w:val="left"/>
       <w:pPr>
-        <w:ind w:left="5760" w:hanging="360"/>
+        <w:ind w:left="6120" w:hanging="360"/>
       </w:pPr>
       <w:rPr>
         <w:rFonts w:ascii="Courier New" w:hAnsi="Courier New" w:cs="Courier New" w:hint="default"/>
@@ -8214,7 +7575,7 @@
       <w:lvlText w:val=""/>
       <w:lvlJc w:val="left"/>
       <w:pPr>
-        <w:ind w:left="6480" w:hanging="360"/>
+        <w:ind w:left="6840" w:hanging="360"/>
       </w:pPr>
       <w:rPr>
         <w:rFonts w:ascii="Wingdings" w:hAnsi="Wingdings" w:hint="default"/>
@@ -8758,7 +8119,7 @@
       <w:lvlText w:val=""/>
       <w:lvlJc w:val="left"/>
       <w:pPr>
-        <w:ind w:left="720" w:hanging="360"/>
+        <w:ind w:left="1080" w:hanging="360"/>
       </w:pPr>
       <w:rPr>
         <w:rFonts w:ascii="Symbol" w:hAnsi="Symbol" w:hint="default"/>
@@ -8770,7 +8131,7 @@
       <w:lvlText w:val="o"/>
       <w:lvlJc w:val="left"/>
       <w:pPr>
-        <w:ind w:left="1440" w:hanging="360"/>
+        <w:ind w:left="1800" w:hanging="360"/>
       </w:pPr>
       <w:rPr>
         <w:rFonts w:ascii="Courier New" w:hAnsi="Courier New" w:cs="Courier New" w:hint="default"/>
@@ -8782,7 +8143,7 @@
       <w:lvlText w:val=""/>
       <w:lvlJc w:val="left"/>
       <w:pPr>
-        <w:ind w:left="2160" w:hanging="360"/>
+        <w:ind w:left="2520" w:hanging="360"/>
       </w:pPr>
       <w:rPr>
         <w:rFonts w:ascii="Wingdings" w:hAnsi="Wingdings" w:hint="default"/>
@@ -8794,7 +8155,7 @@
       <w:lvlText w:val=""/>
       <w:lvlJc w:val="left"/>
       <w:pPr>
-        <w:ind w:left="2880" w:hanging="360"/>
+        <w:ind w:left="3240" w:hanging="360"/>
       </w:pPr>
       <w:rPr>
         <w:rFonts w:ascii="Symbol" w:hAnsi="Symbol" w:hint="default"/>
@@ -8806,7 +8167,7 @@
       <w:lvlText w:val="o"/>
       <w:lvlJc w:val="left"/>
       <w:pPr>
-        <w:ind w:left="3600" w:hanging="360"/>
+        <w:ind w:left="3960" w:hanging="360"/>
       </w:pPr>
       <w:rPr>
         <w:rFonts w:ascii="Courier New" w:hAnsi="Courier New" w:cs="Courier New" w:hint="default"/>
@@ -8818,7 +8179,7 @@
       <w:lvlText w:val=""/>
       <w:lvlJc w:val="left"/>
       <w:pPr>
-        <w:ind w:left="4320" w:hanging="360"/>
+        <w:ind w:left="4680" w:hanging="360"/>
       </w:pPr>
       <w:rPr>
         <w:rFonts w:ascii="Wingdings" w:hAnsi="Wingdings" w:hint="default"/>
@@ -8830,7 +8191,7 @@
       <w:lvlText w:val=""/>
       <w:lvlJc w:val="left"/>
       <w:pPr>
-        <w:ind w:left="5040" w:hanging="360"/>
+        <w:ind w:left="5400" w:hanging="360"/>
       </w:pPr>
       <w:rPr>
         <w:rFonts w:ascii="Symbol" w:hAnsi="Symbol" w:hint="default"/>
@@ -8842,7 +8203,7 @@
       <w:lvlText w:val="o"/>
       <w:lvlJc w:val="left"/>
       <w:pPr>
-        <w:ind w:left="5760" w:hanging="360"/>
+        <w:ind w:left="6120" w:hanging="360"/>
       </w:pPr>
       <w:rPr>
         <w:rFonts w:ascii="Courier New" w:hAnsi="Courier New" w:cs="Courier New" w:hint="default"/>
@@ -8854,7 +8215,7 @@
       <w:lvlText w:val=""/>
       <w:lvlJc w:val="left"/>
       <w:pPr>
-        <w:ind w:left="6480" w:hanging="360"/>
+        <w:ind w:left="6840" w:hanging="360"/>
       </w:pPr>
       <w:rPr>
         <w:rFonts w:ascii="Wingdings" w:hAnsi="Wingdings" w:hint="default"/>
@@ -9977,6 +9338,95 @@
     </w:lvl>
   </w:abstractNum>
   <w:abstractNum w:abstractNumId="34" w15:restartNumberingAfterBreak="0">
+    <w:nsid w:val="757E4337"/>
+    <w:multiLevelType w:val="hybridMultilevel"/>
+    <w:tmpl w:val="98326162"/>
+    <w:lvl w:ilvl="0" w:tplc="4009000F">
+      <w:start w:val="1"/>
+      <w:numFmt w:val="decimal"/>
+      <w:lvlText w:val="%1."/>
+      <w:lvlJc w:val="left"/>
+      <w:pPr>
+        <w:ind w:left="720" w:hanging="360"/>
+      </w:pPr>
+      <w:rPr>
+        <w:rFonts w:hint="default"/>
+      </w:rPr>
+    </w:lvl>
+    <w:lvl w:ilvl="1" w:tplc="40090019" w:tentative="1">
+      <w:start w:val="1"/>
+      <w:numFmt w:val="lowerLetter"/>
+      <w:lvlText w:val="%2."/>
+      <w:lvlJc w:val="left"/>
+      <w:pPr>
+        <w:ind w:left="1440" w:hanging="360"/>
+      </w:pPr>
+    </w:lvl>
+    <w:lvl w:ilvl="2" w:tplc="4009001B" w:tentative="1">
+      <w:start w:val="1"/>
+      <w:numFmt w:val="lowerRoman"/>
+      <w:lvlText w:val="%3."/>
+      <w:lvlJc w:val="right"/>
+      <w:pPr>
+        <w:ind w:left="2160" w:hanging="180"/>
+      </w:pPr>
+    </w:lvl>
+    <w:lvl w:ilvl="3" w:tplc="4009000F" w:tentative="1">
+      <w:start w:val="1"/>
+      <w:numFmt w:val="decimal"/>
+      <w:lvlText w:val="%4."/>
+      <w:lvlJc w:val="left"/>
+      <w:pPr>
+        <w:ind w:left="2880" w:hanging="360"/>
+      </w:pPr>
+    </w:lvl>
+    <w:lvl w:ilvl="4" w:tplc="40090019" w:tentative="1">
+      <w:start w:val="1"/>
+      <w:numFmt w:val="lowerLetter"/>
+      <w:lvlText w:val="%5."/>
+      <w:lvlJc w:val="left"/>
+      <w:pPr>
+        <w:ind w:left="3600" w:hanging="360"/>
+      </w:pPr>
+    </w:lvl>
+    <w:lvl w:ilvl="5" w:tplc="4009001B" w:tentative="1">
+      <w:start w:val="1"/>
+      <w:numFmt w:val="lowerRoman"/>
+      <w:lvlText w:val="%6."/>
+      <w:lvlJc w:val="right"/>
+      <w:pPr>
+        <w:ind w:left="4320" w:hanging="180"/>
+      </w:pPr>
+    </w:lvl>
+    <w:lvl w:ilvl="6" w:tplc="4009000F" w:tentative="1">
+      <w:start w:val="1"/>
+      <w:numFmt w:val="decimal"/>
+      <w:lvlText w:val="%7."/>
+      <w:lvlJc w:val="left"/>
+      <w:pPr>
+        <w:ind w:left="5040" w:hanging="360"/>
+      </w:pPr>
+    </w:lvl>
+    <w:lvl w:ilvl="7" w:tplc="40090019" w:tentative="1">
+      <w:start w:val="1"/>
+      <w:numFmt w:val="lowerLetter"/>
+      <w:lvlText w:val="%8."/>
+      <w:lvlJc w:val="left"/>
+      <w:pPr>
+        <w:ind w:left="5760" w:hanging="360"/>
+      </w:pPr>
+    </w:lvl>
+    <w:lvl w:ilvl="8" w:tplc="4009001B" w:tentative="1">
+      <w:start w:val="1"/>
+      <w:numFmt w:val="lowerRoman"/>
+      <w:lvlText w:val="%9."/>
+      <w:lvlJc w:val="right"/>
+      <w:pPr>
+        <w:ind w:left="6480" w:hanging="180"/>
+      </w:pPr>
+    </w:lvl>
+  </w:abstractNum>
+  <w:abstractNum w:abstractNumId="35" w15:restartNumberingAfterBreak="0">
     <w:nsid w:val="75FF7DC3"/>
     <w:multiLevelType w:val="multilevel"/>
     <w:tmpl w:val="EA069440"/>
@@ -10125,7 +9575,7 @@
       </w:rPr>
     </w:lvl>
   </w:abstractNum>
-  <w:abstractNum w:abstractNumId="35" w15:restartNumberingAfterBreak="0">
+  <w:abstractNum w:abstractNumId="36" w15:restartNumberingAfterBreak="0">
     <w:nsid w:val="7E694B92"/>
     <w:multiLevelType w:val="multilevel"/>
     <w:tmpl w:val="B82E481E"/>
@@ -10329,10 +9779,10 @@
     <w:abstractNumId w:val="1"/>
   </w:num>
   <w:num w:numId="19" w16cid:durableId="1917278038">
-    <w:abstractNumId w:val="34"/>
+    <w:abstractNumId w:val="35"/>
   </w:num>
   <w:num w:numId="20" w16cid:durableId="340550903">
-    <w:abstractNumId w:val="35"/>
+    <w:abstractNumId w:val="36"/>
   </w:num>
   <w:num w:numId="21" w16cid:durableId="502161288">
     <w:abstractNumId w:val="18"/>
@@ -10381,6 +9831,9 @@
   </w:num>
   <w:num w:numId="36" w16cid:durableId="1375810556">
     <w:abstractNumId w:val="0"/>
+  </w:num>
+  <w:num w:numId="37" w16cid:durableId="622729489">
+    <w:abstractNumId w:val="34"/>
   </w:num>
 </w:numbering>
 </file>

</xml_diff>